<commit_message>
more small changes to figures and putting them into the ms and appendix
</commit_message>
<xml_diff>
--- a/Writing/submitted/supplement/code_description.docx
+++ b/Writing/submitted/supplement/code_description.docx
@@ -9,7 +9,15 @@
         </w:rPr>
       </w:pPr>
       <w:r>
-        <w:t xml:space="preserve">Fuller, E., E. Brush, M. Pinsky. 2015. </w:t>
+        <w:t xml:space="preserve">Fuller, E., E. Brush, M. </w:t>
+      </w:r>
+      <w:proofErr w:type="spellStart"/>
+      <w:r>
+        <w:t>Pinsky</w:t>
+      </w:r>
+      <w:proofErr w:type="spellEnd"/>
+      <w:r>
+        <w:t xml:space="preserve">. 2015. </w:t>
       </w:r>
       <w:r>
         <w:rPr>
@@ -91,8 +99,66 @@
     <w:p/>
     <w:p>
       <w:r>
-        <w:t>Files: Functions.R, Make.R, Parameters_nothresh.R, Parameters_thresh.R, Parameters.R, Sim_noThresh.R, Sim_thresh.R</w:t>
-      </w:r>
+        <w:t xml:space="preserve">Files: </w:t>
+      </w:r>
+      <w:proofErr w:type="spellStart"/>
+      <w:r>
+        <w:t>Functions.R</w:t>
+      </w:r>
+      <w:proofErr w:type="spellEnd"/>
+      <w:r>
+        <w:t xml:space="preserve">, </w:t>
+      </w:r>
+      <w:proofErr w:type="spellStart"/>
+      <w:r>
+        <w:t>Make.R</w:t>
+      </w:r>
+      <w:proofErr w:type="spellEnd"/>
+      <w:r>
+        <w:t xml:space="preserve">, </w:t>
+      </w:r>
+      <w:proofErr w:type="spellStart"/>
+      <w:r>
+        <w:t>Parameters_</w:t>
+      </w:r>
+      <w:proofErr w:type="gramStart"/>
+      <w:r>
+        <w:t>nothresh.R</w:t>
+      </w:r>
+      <w:proofErr w:type="spellEnd"/>
+      <w:proofErr w:type="gramEnd"/>
+      <w:r>
+        <w:t xml:space="preserve">, </w:t>
+      </w:r>
+      <w:proofErr w:type="spellStart"/>
+      <w:r>
+        <w:t>Parameters_thresh.R</w:t>
+      </w:r>
+      <w:proofErr w:type="spellEnd"/>
+      <w:r>
+        <w:t xml:space="preserve">, </w:t>
+      </w:r>
+      <w:proofErr w:type="spellStart"/>
+      <w:r>
+        <w:t>Parameters.R</w:t>
+      </w:r>
+      <w:proofErr w:type="spellEnd"/>
+      <w:r>
+        <w:t xml:space="preserve">, </w:t>
+      </w:r>
+      <w:proofErr w:type="spellStart"/>
+      <w:r>
+        <w:t>Sim_noThresh.R</w:t>
+      </w:r>
+      <w:proofErr w:type="spellEnd"/>
+      <w:r>
+        <w:t xml:space="preserve">, </w:t>
+      </w:r>
+      <w:proofErr w:type="spellStart"/>
+      <w:r>
+        <w:t>Sim_thresh.R</w:t>
+      </w:r>
+      <w:proofErr w:type="spellEnd"/>
     </w:p>
     <w:p/>
     <w:p>
@@ -102,10 +168,19 @@
         </w:rPr>
       </w:pPr>
       <w:r>
-        <w:t xml:space="preserve">Description: This file replicates the simulations described in the main text in the “Management strategies” section. </w:t>
+        <w:t>Description: These</w:t>
+      </w:r>
+      <w:r>
+        <w:t xml:space="preserve"> file</w:t>
+      </w:r>
+      <w:r>
+        <w:t>s replicate</w:t>
       </w:r>
       <w:bookmarkStart w:id="0" w:name="_GoBack"/>
       <w:bookmarkEnd w:id="0"/>
+      <w:r>
+        <w:t xml:space="preserve"> the simulations described in the main text in the “Management strategies” section. </w:t>
+      </w:r>
     </w:p>
     <w:p/>
     <w:sectPr>
@@ -278,6 +353,7 @@
   <w:style w:type="character" w:default="1" w:styleId="DefaultParagraphFont">
     <w:name w:val="Default Paragraph Font"/>
     <w:uiPriority w:val="1"/>
+    <w:semiHidden/>
     <w:unhideWhenUsed/>
   </w:style>
   <w:style w:type="table" w:default="1" w:styleId="TableNormal">
@@ -539,6 +615,7 @@
   <w:style w:type="character" w:default="1" w:styleId="DefaultParagraphFont">
     <w:name w:val="Default Paragraph Font"/>
     <w:uiPriority w:val="1"/>
+    <w:semiHidden/>
     <w:unhideWhenUsed/>
   </w:style>
   <w:style w:type="table" w:default="1" w:styleId="TableNormal">

</xml_diff>